<commit_message>
[Add] Help [Edit] Gantt GD
Ajout d'un dossier contenant des fichier d'aide, et modification des
fichiers du gantt et de la game doc
</commit_message>
<xml_diff>
--- a/GameDoc.docx
+++ b/GameDoc.docx
@@ -28,12 +28,12 @@
         </w:numPr>
       </w:pPr>
       <w:r>
-        <w:t>Cible</w:t>
-      </w:r>
-    </w:p>
-    <w:p>
-      <w:r>
-        <w:t>Les joueurs PC qui apprécient le retro gaming et les MOBA.</w:t>
+        <w:t>Type de jeu</w:t>
+      </w:r>
+    </w:p>
+    <w:p>
+      <w:r>
+        <w:t>Bomberman like avec des mécaniques de MOBA, champion skills, objectif…</w:t>
       </w:r>
     </w:p>
     <w:p>
@@ -44,11 +44,49 @@
           <w:numId w:val="1"/>
         </w:numPr>
       </w:pPr>
-      <w:proofErr w:type="spellStart"/>
+      <w:r>
+        <w:t>Cible</w:t>
+      </w:r>
+    </w:p>
+    <w:p>
+      <w:r>
+        <w:t>Les joueurs PC qui apprécient le retro gaming et les MOBA.</w:t>
+      </w:r>
+    </w:p>
+    <w:p>
+      <w:pPr>
+        <w:pStyle w:val="Titre1"/>
+        <w:numPr>
+          <w:ilvl w:val="0"/>
+          <w:numId w:val="1"/>
+        </w:numPr>
+      </w:pPr>
       <w:r>
         <w:t>Gameplay</w:t>
       </w:r>
-      <w:proofErr w:type="spellEnd"/>
+    </w:p>
+    <w:p>
+      <w:r>
+        <w:t xml:space="preserve">Bomber Man en équipe de 1 à 5 joueurs, où on </w:t>
+      </w:r>
+      <w:r>
+        <w:t>choisit</w:t>
+      </w:r>
+      <w:r>
+        <w:t xml:space="preserve"> un champion, avatar, clas</w:t>
+      </w:r>
+      <w:r>
+        <w:t xml:space="preserve">se, qui </w:t>
+      </w:r>
+      <w:r>
+        <w:t>à</w:t>
+      </w:r>
+      <w:r>
+        <w:t xml:space="preserve"> différente compétence, et différente bombe</w:t>
+      </w:r>
+      <w:r>
+        <w:t>.</w:t>
+      </w:r>
     </w:p>
     <w:p>
       <w:pPr>
@@ -91,6 +129,17 @@
       </w:r>
     </w:p>
     <w:p>
+      <w:r>
+        <w:t xml:space="preserve">Clic souris sur icone compétence 1 à 3 </w:t>
+      </w:r>
+      <w:r>
+        <w:t>activations</w:t>
+      </w:r>
+      <w:r>
+        <w:t xml:space="preserve"> compétence.</w:t>
+      </w:r>
+    </w:p>
+    <w:p>
       <w:pPr>
         <w:pStyle w:val="Titre2"/>
         <w:numPr>
@@ -99,7 +148,12 @@
         </w:numPr>
       </w:pPr>
       <w:r>
-        <w:t>Cible</w:t>
+        <w:t>Modes de jeu</w:t>
+      </w:r>
+    </w:p>
+    <w:p>
+      <w:r>
+        <w:t>A venir</w:t>
       </w:r>
     </w:p>
     <w:p>
@@ -111,12 +165,38 @@
         </w:numPr>
       </w:pPr>
       <w:r>
-        <w:t>Principes &amp; B</w:t>
+        <w:t>Type d’arène</w:t>
+      </w:r>
+    </w:p>
+    <w:p>
+      <w:r>
+        <w:t>A venir</w:t>
       </w:r>
       <w:bookmarkStart w:id="0" w:name="_GoBack"/>
       <w:bookmarkEnd w:id="0"/>
-      <w:r>
-        <w:t>ut</w:t>
+    </w:p>
+    <w:p>
+      <w:pPr>
+        <w:pStyle w:val="Titre2"/>
+        <w:numPr>
+          <w:ilvl w:val="0"/>
+          <w:numId w:val="2"/>
+        </w:numPr>
+      </w:pPr>
+      <w:r>
+        <w:t>Cible</w:t>
+      </w:r>
+    </w:p>
+    <w:p>
+      <w:pPr>
+        <w:pStyle w:val="Titre2"/>
+        <w:numPr>
+          <w:ilvl w:val="0"/>
+          <w:numId w:val="2"/>
+        </w:numPr>
+      </w:pPr>
+      <w:r>
+        <w:t>Principes &amp; But</w:t>
       </w:r>
     </w:p>
     <w:p>
@@ -127,13 +207,8 @@
           <w:numId w:val="1"/>
         </w:numPr>
       </w:pPr>
-      <w:proofErr w:type="spellStart"/>
-      <w:r>
-        <w:t>Gameplay</w:t>
-      </w:r>
-      <w:proofErr w:type="spellEnd"/>
-      <w:r>
-        <w:t xml:space="preserve"> &amp; Mécanique de jeu</w:t>
+      <w:r>
+        <w:t>Gameplay &amp; Mécanique de jeu</w:t>
       </w:r>
     </w:p>
     <w:p>
@@ -157,59 +232,30 @@
     </w:p>
     <w:p>
       <w:r>
-        <w:t xml:space="preserve">Solo = choix du mode de jeu =&gt; choix de la </w:t>
-      </w:r>
-      <w:proofErr w:type="spellStart"/>
-      <w:r>
-        <w:t>map</w:t>
-      </w:r>
-      <w:proofErr w:type="spellEnd"/>
-      <w:r>
-        <w:t xml:space="preserve"> =&gt; choix du nombre de joueur par équipe =&gt; Choix du perso + choix aléatoire des bots.</w:t>
-      </w:r>
-    </w:p>
-    <w:p>
-      <w:r>
-        <w:t xml:space="preserve">Multi = Sélection du nombre de joueur, Attente de connexion des joueurs, vote pour le choix du mode, vote pour le choix de la </w:t>
-      </w:r>
-      <w:proofErr w:type="spellStart"/>
-      <w:r>
-        <w:t>map</w:t>
-      </w:r>
-      <w:proofErr w:type="spellEnd"/>
-      <w:r>
-        <w:t>, Choix des perso =&gt; connexions</w:t>
+        <w:t>Solo = choix du mode de jeu =&gt; choix de la map =&gt; choix du nombre de joueur par équipe =&gt; Choix du perso + choix aléatoire des bots.</w:t>
+      </w:r>
+    </w:p>
+    <w:p>
+      <w:r>
+        <w:t>Multi = Sélection du nombre de joueur, Attente de connexion des joueurs, vote pour le choix du mode, vote pour le choix de la map, Choix des perso =&gt; connexions</w:t>
       </w:r>
     </w:p>
     <w:p>
       <w:r>
         <w:t>Boutique, argent gagné uniquement en multi, achat de quoi ?</w:t>
       </w:r>
-    </w:p>
-    <w:p>
-      <w:r>
-        <w:t xml:space="preserve">Options = Résolutions, Fenêtrage, qualité, son, </w:t>
-      </w:r>
-      <w:proofErr w:type="spellStart"/>
-      <w:r>
-        <w:t>etc</w:t>
-      </w:r>
-      <w:proofErr w:type="spellEnd"/>
-      <w:r>
-        <w:t>, etc.</w:t>
-      </w:r>
-    </w:p>
-    <w:p>
-      <w:r>
-        <w:t xml:space="preserve">3 </w:t>
-      </w:r>
-      <w:proofErr w:type="spellStart"/>
-      <w:r>
-        <w:t>exe</w:t>
-      </w:r>
-      <w:proofErr w:type="spellEnd"/>
-      <w:r>
-        <w:t xml:space="preserve"> = Client, Serveur, Editeur de niveaux.</w:t>
+      <w:r>
+        <w:t xml:space="preserve"> skin de bombes, skins de perso, champions</w:t>
+      </w:r>
+    </w:p>
+    <w:p>
+      <w:r>
+        <w:t>Options = Résolutions, Fenêtrage, qualité, son, etc, etc.</w:t>
+      </w:r>
+    </w:p>
+    <w:p>
+      <w:r>
+        <w:t>2 exe client et serveur</w:t>
       </w:r>
     </w:p>
     <w:p/>

</xml_diff>